<commit_message>
Added the documentation for the creation of paths.
</commit_message>
<xml_diff>
--- a/KRReport.docx
+++ b/KRReport.docx
@@ -80,21 +80,8 @@
         <w:t xml:space="preserve">Input Manager. </w:t>
       </w:r>
     </w:p>
-    <w:p/>
-    <w:p/>
-    <w:p/>
-    <w:p/>
-    <w:p/>
-    <w:p/>
-    <w:p/>
-    <w:p/>
-    <w:p/>
-    <w:p/>
-    <w:p/>
-    <w:p/>
-    <w:p>
-      <w:r>
-        <w:lastRenderedPageBreak/>
+    <w:p>
+      <w:r>
         <w:t>5</w:t>
       </w:r>
       <w:r>
@@ -250,6 +237,7 @@
     </w:p>
     <w:p>
       <w:r>
+        <w:lastRenderedPageBreak/>
         <w:t>This first loop will loop while k &lt; the size of the current query and while change is false. The middle do while loop increments j and sets k back to 0. This loop will loop while j &lt; than the size of</w:t>
       </w:r>
       <w:r>
@@ -284,6 +272,17 @@
         <w:t>Testing:</w:t>
       </w:r>
     </w:p>
+    <w:p/>
+    <w:p/>
+    <w:p/>
+    <w:p/>
+    <w:p/>
+    <w:p/>
+    <w:p/>
+    <w:p/>
+    <w:p/>
+    <w:p/>
+    <w:p/>
     <w:p/>
     <w:p/>
     <w:p/>
@@ -362,50 +361,146 @@
         <w:t xml:space="preserve">start and end points. </w:t>
       </w:r>
       <w:r>
-        <w:t xml:space="preserve">First it is checked if the string contains IS-A or IS-NOT-A if it is the later then the boolean </w:t>
-      </w:r>
-      <w:proofErr w:type="spellStart"/>
-      <w:r>
-        <w:t>isNot</w:t>
-      </w:r>
-      <w:proofErr w:type="spellEnd"/>
-      <w:r>
-        <w:t xml:space="preserve"> is set to true. </w:t>
+        <w:t xml:space="preserve">First it is checked if the string contains IS-A or IS-NOT-A if it is the later then the boolean isNot is set to true. </w:t>
       </w:r>
       <w:r>
         <w:t xml:space="preserve"> </w:t>
       </w:r>
       <w:r>
-        <w:t xml:space="preserve">The input is then split with the respective regex. All the nodes are then looped through to see if the start node exists and if it does then the </w:t>
-      </w:r>
-      <w:proofErr w:type="spellStart"/>
-      <w:r>
-        <w:t>startNodeFound</w:t>
-      </w:r>
-      <w:proofErr w:type="spellEnd"/>
-      <w:r>
-        <w:t xml:space="preserve"> boolean is set to true the </w:t>
-      </w:r>
-      <w:proofErr w:type="spellStart"/>
-      <w:r>
-        <w:t>startNode</w:t>
-      </w:r>
-      <w:proofErr w:type="spellEnd"/>
-      <w:r>
-        <w:t xml:space="preserve"> is then set to the node that matched the name given in the original input. After this loop the </w:t>
-      </w:r>
-      <w:proofErr w:type="spellStart"/>
-      <w:r>
-        <w:t>endNodeName</w:t>
-      </w:r>
-      <w:proofErr w:type="spellEnd"/>
-      <w:r>
-        <w:t xml:space="preserve"> is set to the name given in the original input. </w:t>
-      </w:r>
-    </w:p>
-    <w:p>
-      <w:r>
-        <w:t>START AT IF(STARTNODEFOUND)</w:t>
+        <w:t xml:space="preserve">The input is then split with the respective regex. All the nodes are then looped through to see if the start node exists and if it does then the startNodeFound boolean is set to true the startNode is then set to the node that matched the name given in the original input. After this loop the endNodeName is set to the name given in the original input. </w:t>
+      </w:r>
+    </w:p>
+    <w:p>
+      <w:r>
+        <w:t xml:space="preserve">If startNodeFound is true the a new ArrayList of type paths, this is set to the </w:t>
+      </w:r>
+      <w:r>
+        <w:t xml:space="preserve">returned value of the </w:t>
+      </w:r>
+      <w:r>
+        <w:t>getPaths method in CreatePaths</w:t>
+      </w:r>
+      <w:r>
+        <w:t xml:space="preserve"> it has the parameters of</w:t>
+      </w:r>
+      <w:r>
+        <w:t xml:space="preserve">: </w:t>
+      </w:r>
+      <w:r>
+        <w:t>the list of nodes, the start node and the name of the endNode</w:t>
+      </w:r>
+      <w:r>
+        <w:t xml:space="preserve"> otherwise the program will output that “The start node does not exist in the network”</w:t>
+      </w:r>
+      <w:r>
+        <w:t>.</w:t>
+      </w:r>
+    </w:p>
+    <w:p>
+      <w:r>
+        <w:t xml:space="preserve"> </w:t>
+      </w:r>
+      <w:r>
+        <w:t>Inside get</w:t>
+      </w:r>
+      <w:r>
+        <w:t>P</w:t>
+      </w:r>
+      <w:r>
+        <w:t>aths firstly, a new Path is created called path. A path is an object that stores and ArrayList of Strings of all the nodes names aswell as the nextNode, targetNode and the paths length.  The startNode</w:t>
+      </w:r>
+      <w:r>
+        <w:t>s</w:t>
+      </w:r>
+      <w:r>
+        <w:t xml:space="preserve"> name is added to the first space in this new path. An ArrayList of connections is then made called connections then furthermore an ArrayList of paths called paths is then created within the method. A variable of Node called currentNode is set to the Start Node that was passed to this method. A boolean called currentNodeChanged is then created and set to false. connections </w:t>
+      </w:r>
+      <w:r>
+        <w:t>are</w:t>
+      </w:r>
+      <w:r>
+        <w:t xml:space="preserve"> then set to the ArrayList stored in the currentNode that stores all the connections to that Node. If the returned connection list size is 0 then “null” is added to the end of the path and the path is added to paths and the paths list is returned. </w:t>
+      </w:r>
+    </w:p>
+    <w:p>
+      <w:r>
+        <w:t xml:space="preserve">If on the other hand it is equal to 1 then, the polarity of the connection is checked if it is equal to true indicating the connection has a positive polarity then, that parent name of that connection is retrieved to see if it is equal to the name of the end node. If it is then the endNodeName is added to the path and then added to the list of paths with the list being returned. If it is not equal to the end nodes </w:t>
+      </w:r>
+      <w:r>
+        <w:t>name,</w:t>
+      </w:r>
+      <w:r>
+        <w:t xml:space="preserve"> then there is a search made throughout the list of nodes to see if there is a node that can be found with the name that matches the connections parent name. If one is found</w:t>
+      </w:r>
+      <w:r>
+        <w:t>,</w:t>
+      </w:r>
+      <w:r>
+        <w:t xml:space="preserve"> then the name of this node is added to the path the currentNode is set to equal node and currentNodeChanged is set to true the loop is then broken out off. If a node could not be </w:t>
+      </w:r>
+      <w:r>
+        <w:t>found,</w:t>
+      </w:r>
+      <w:r>
+        <w:t xml:space="preserve"> then the method will return null. </w:t>
+      </w:r>
+      <w:r>
+        <w:t xml:space="preserve">If the polarity is negative though, then the connections parent is checked to see if it is equal to the end nodes name if it is then the end nodes name is added to the path with a prefix of ‘!’ this path is then added to the list of paths that is then returned. If the parent is not equal to the end node name, then “null” is added to the end of the path this is then added and </w:t>
+      </w:r>
+      <w:r>
+        <w:lastRenderedPageBreak/>
+        <w:t>returned as before. The “null” addition is because a negative connection can only be at the end of a path so much connect to the end node.</w:t>
+      </w:r>
+    </w:p>
+    <w:p>
+      <w:r>
+        <w:t xml:space="preserve">If the list of connections is any greater than 1 then a loop is started to go through each one of the connections. First the connections polarity is checked if it is positive then a Path called tempPath is created using the parameters of: A new ArrayList, the start node and the endNodeName. All the names of the nodes in path are then added to this tempPath. If the connections parents name is the end node then this temp path is added to the list of paths after having the ends nodes name appended to it. Otherwise, a new ArrayList of Paths called tempList is created. The list of nodes </w:t>
+      </w:r>
+      <w:r>
+        <w:t>is</w:t>
+      </w:r>
+      <w:r>
+        <w:t xml:space="preserve"> then looped through to find a node that matches the parent nodes name in the connection. When it is found, the method is recursively called passing: the list of nodes, the node that was found and the end nodes name. The result that is returned from this recursive call is stored in the tempList variable.  After this the new temporary list is looped through each time creating a new Path variable adding all the node name from the current path in this temporary list</w:t>
+      </w:r>
+      <w:r>
+        <w:t xml:space="preserve"> of paths</w:t>
+      </w:r>
+      <w:r>
+        <w:t xml:space="preserve"> to it. </w:t>
+      </w:r>
+      <w:r>
+        <w:t xml:space="preserve">This new path is then added to the list of paths. If the connection is found to be negative, then a tempPath is still created all the names from the current path are then added to the </w:t>
+      </w:r>
+      <w:r>
+        <w:t>temporary</w:t>
+      </w:r>
+      <w:r>
+        <w:t xml:space="preserve"> path. Like before when the path was a negative polarity the parent name is checked against the end nodes name and if it matches the end node name prefixed with a ‘!’ is added to the end of the path and this path is added to the list of paths. otherwise null is added to the end of the path and added to the list of paths. After all the connections have been looped through the list of paths is returned. </w:t>
+      </w:r>
+    </w:p>
+    <w:p>
+      <w:r>
+        <w:t xml:space="preserve">After the list of paths of the knowledge network has been obtained the isNot boolean is check and if paths is equal to null then the program will inform the users that child is not a child of parent. Otherwise, if the path size is greater than 0 the list of paths is looped through and if the path contains the word null in the list of nodes in that path then the path is removed. After this an Integer called lowestDistance is defined and set to the maxValue and Integer can be set to. </w:t>
+      </w:r>
+      <w:r>
+        <w:t>An</w:t>
+      </w:r>
+      <w:r>
+        <w:t xml:space="preserve"> ArrayList of Paths is then once again created called shortestPaths. The remaining valid paths </w:t>
+      </w:r>
+      <w:r>
+        <w:t xml:space="preserve">are first printed out and </w:t>
+      </w:r>
+      <w:r>
+        <w:t xml:space="preserve">are then looped through again checking to see if the length of the path is less than </w:t>
+      </w:r>
+      <w:r>
+        <w:t xml:space="preserve">the lowestDistance if it is then the lowestDistance is set to be equal to the length of the path. The ArrayList of shortestPaths is cleared then this path is added to it. If it is equal in length, then the path is simply added to the list of shortest paths. </w:t>
+      </w:r>
+    </w:p>
+    <w:p>
+      <w:r>
+        <w:t>REDUNDECY IS NEXT</w:t>
       </w:r>
       <w:bookmarkStart w:id="0" w:name="_GoBack"/>
       <w:bookmarkEnd w:id="0"/>

</xml_diff>

<commit_message>
Finished documenting part 2 of the assignment, just got to preform testing.
</commit_message>
<xml_diff>
--- a/KRReport.docx
+++ b/KRReport.docx
@@ -338,7 +338,13 @@
     </w:p>
     <w:p>
       <w:r>
-        <w:t>1 adds the information to the network</w:t>
+        <w:t xml:space="preserve">1 adds the information to the </w:t>
+      </w:r>
+      <w:r>
+        <w:t xml:space="preserve">inheritance </w:t>
+      </w:r>
+      <w:r>
+        <w:t>network</w:t>
       </w:r>
       <w:r>
         <w:t xml:space="preserve"> </w:t>
@@ -469,13 +475,7 @@
         <w:t xml:space="preserve"> to it. </w:t>
       </w:r>
       <w:r>
-        <w:t xml:space="preserve">This new path is then added to the list of paths. If the connection is found to be negative, then a tempPath is still created all the names from the current path are then added to the </w:t>
-      </w:r>
-      <w:r>
-        <w:t>temporary</w:t>
-      </w:r>
-      <w:r>
-        <w:t xml:space="preserve"> path. Like before when the path was a negative polarity the parent name is checked against the end nodes name and if it matches the end node name prefixed with a ‘!’ is added to the end of the path and this path is added to the list of paths. otherwise null is added to the end of the path and added to the list of paths. After all the connections have been looped through the list of paths is returned. </w:t>
+        <w:t xml:space="preserve">This new path is then added to the list of paths. If the connection is found to be negative, then a tempPath is still created all the names from the current path are then added to the temporary path. Like before when the path was a negative polarity the parent name is checked against the end nodes name and if it matches the end node name prefixed with a ‘!’ is added to the end of the path and this path is added to the list of paths. otherwise null is added to the end of the path and added to the list of paths. After all the connections have been looped through the list of paths is returned. </w:t>
       </w:r>
     </w:p>
     <w:p>
@@ -500,11 +500,75 @@
     </w:p>
     <w:p>
       <w:r>
-        <w:t>REDUNDECY IS NEXT</w:t>
+        <w:t xml:space="preserve">After this, the list of paths </w:t>
+      </w:r>
+      <w:r>
+        <w:t>is</w:t>
+      </w:r>
+      <w:r>
+        <w:t xml:space="preserve"> checked if any are redundant. This is done by a method in the CreatePaths class called checkIfRedundant it takes one parameter which is the list of paths. This method first starts a for look to look through the list of paths. inside this for loop a new ArrayList of the nodeNames of the current path being checked. A second for loop then is started to loop through all then nodes in this list. Two variables called childName and parentName are made. Then a third for loop is started to loop through all the paths. if this for loops path does not equal the first for loops path them two Integers are created for the childNameIndex and parentNameIndex both are first set to -1. A second list of node names is created to store the nodes from this path from the 3</w:t>
+      </w:r>
+      <w:r>
+        <w:rPr>
+          <w:vertAlign w:val="superscript"/>
+        </w:rPr>
+        <w:t>rd</w:t>
+      </w:r>
+      <w:r>
+        <w:t xml:space="preserve"> loop. This ArrayList is then looped through to see if the index in the array is equal </w:t>
+      </w:r>
+      <w:r>
+        <w:t xml:space="preserve">to either the childName or parentName found earlier. If it is then the childNameIndex or parentNameIndex is set appropriately. After this for loop has been completed, there is a check to see if childNameIndex and parentNameIndex are not equal to -1 and they have a difference greater than 1. If they do, then the path is removed for being redundant. </w:t>
+      </w:r>
+      <w:r>
+        <w:t>Finally,</w:t>
+      </w:r>
+      <w:r>
+        <w:t xml:space="preserve"> </w:t>
       </w:r>
       <w:bookmarkStart w:id="0" w:name="_GoBack"/>
       <w:bookmarkEnd w:id="0"/>
-    </w:p>
+      <w:r>
+        <w:t xml:space="preserve">the updated list of paths is returned. </w:t>
+      </w:r>
+    </w:p>
+    <w:p/>
+    <w:p/>
+    <w:p>
+      <w:r>
+        <w:lastRenderedPageBreak/>
+        <w:t xml:space="preserve">Then there is a check to see if there is any pre-emption in the inheritance network this also only takes one parameter being the list of paths. </w:t>
+      </w:r>
+      <w:r>
+        <w:t xml:space="preserve">This method first loops through </w:t>
+      </w:r>
+      <w:r>
+        <w:t xml:space="preserve">the list of paths that was passed to it, the then creates an ArrayList of the node names from each path in the list. A second loop is then started to loop through the list of paths again. If the first and second loop are not on the same </w:t>
+      </w:r>
+      <w:r>
+        <w:t>index,</w:t>
+      </w:r>
+      <w:r>
+        <w:t xml:space="preserve"> then a loop is started to loop through the second </w:t>
+      </w:r>
+      <w:r>
+        <w:t xml:space="preserve">paths nodes. If the name of the node matches the name being looked for then the index is noted, then the loop is broken out of. After this loop there is a check to see if the index being stored is not equal to -1. If this is true, then there is a check t o see if the length of the path – the index of the node before the endNode is greater than 1. If it is then a subPathEndNodeName is created and the endNode of this path is assigned to it. If this is not equal to the endNode that we are looking for then the path is deleted as it is pre-empted. Finally, the list of paths with the paths that were pre-empted removed are returned. </w:t>
+      </w:r>
+    </w:p>
+    <w:p>
+      <w:r>
+        <w:t>The results of the shortest paths are then outputted and any paths that were not pre-empted or redundant are outputted.</w:t>
+      </w:r>
+    </w:p>
+    <w:p>
+      <w:pPr>
+        <w:pStyle w:val="Heading2"/>
+      </w:pPr>
+      <w:r>
+        <w:t>Testing:</w:t>
+      </w:r>
+    </w:p>
+    <w:p/>
     <w:sectPr>
       <w:pgSz w:w="11906" w:h="16838"/>
       <w:pgMar w:top="1440" w:right="1440" w:bottom="1440" w:left="1440" w:header="708" w:footer="708" w:gutter="0"/>

</xml_diff>